<commit_message>
Add detailed problem statement and methodology for PCA implementation
</commit_message>
<xml_diff>
--- a/pca-represent/scripts.docx
+++ b/pca-represent/scripts.docx
@@ -595,6 +595,970 @@
     </w:p>
     <w:p>
       <w:pPr>
+        <w:jc w:val="both"/>
+        <w:rPr>
+          <w:b/>
+          <w:bCs/>
+        </w:rPr>
+      </w:pPr>
+      <w:r>
+        <w:rPr>
+          <w:b/>
+          <w:bCs/>
+        </w:rPr>
+        <w:t>CHƯƠNG 2. PHÁT BIỂU BÀI TOÁN</w:t>
+      </w:r>
+    </w:p>
+    <w:p>
+      <w:pPr>
+        <w:jc w:val="both"/>
+        <w:rPr>
+          <w:b/>
+          <w:bCs/>
+        </w:rPr>
+      </w:pPr>
+      <w:r>
+        <w:rPr>
+          <w:b/>
+          <w:bCs/>
+        </w:rPr>
+        <w:t>2.1. Mô tả bài toán</w:t>
+      </w:r>
+    </w:p>
+    <w:p>
+      <w:pPr>
+        <w:jc w:val="both"/>
+      </w:pPr>
+      <w:r>
+        <w:t>Phân tích thành phần chính (Principal Component Analysis - PCA) là một phương pháp giảm chiều dữ liệu, giúp loại bỏ sự dư thừa thông tin và giữ lại những đặc trưng quan trọng nhất của dữ liệu. Bài toán được đặt ra trong bối cảnh dữ liệu có số chiều lớn, gây khó khăn trong việc tính toán, trực quan hóa và phân tích. PCA giúp tìm ra một tập hợp các trục tọa độ mới sao cho dữ liệu được biểu diễn tối ưu trong một không gian có số chiều thấp hơn.</w:t>
+      </w:r>
+    </w:p>
+    <w:p>
+      <w:pPr>
+        <w:jc w:val="both"/>
+        <w:rPr>
+          <w:b/>
+          <w:bCs/>
+        </w:rPr>
+      </w:pPr>
+      <w:r>
+        <w:rPr>
+          <w:b/>
+          <w:bCs/>
+        </w:rPr>
+        <w:t>Vấn đề gặp phải khi dữ liệu có số chiều cao:</w:t>
+      </w:r>
+    </w:p>
+    <w:p>
+      <w:pPr>
+        <w:numPr>
+          <w:ilvl w:val="0"/>
+          <w:numId w:val="6"/>
+        </w:numPr>
+        <w:jc w:val="both"/>
+      </w:pPr>
+      <w:r>
+        <w:t>Tốn nhiều tài nguyên tính toán.</w:t>
+      </w:r>
+    </w:p>
+    <w:p>
+      <w:pPr>
+        <w:numPr>
+          <w:ilvl w:val="0"/>
+          <w:numId w:val="6"/>
+        </w:numPr>
+        <w:jc w:val="both"/>
+      </w:pPr>
+      <w:r>
+        <w:t>Dữ liệu có thể bị nhiễu, chứa nhiều thông tin dư thừa.</w:t>
+      </w:r>
+    </w:p>
+    <w:p>
+      <w:pPr>
+        <w:numPr>
+          <w:ilvl w:val="0"/>
+          <w:numId w:val="6"/>
+        </w:numPr>
+        <w:jc w:val="both"/>
+      </w:pPr>
+      <w:r>
+        <w:t>Khó trực quan hóa khi số chiều lớn hơn 3.</w:t>
+      </w:r>
+    </w:p>
+    <w:p>
+      <w:pPr>
+        <w:numPr>
+          <w:ilvl w:val="0"/>
+          <w:numId w:val="6"/>
+        </w:numPr>
+        <w:jc w:val="both"/>
+      </w:pPr>
+      <w:r>
+        <w:t>Hiệu suất của các mô hình học máy có thể bị giảm do vấn đề 'lời nguyền số chiều' (Curse of Dimensionality).</w:t>
+      </w:r>
+    </w:p>
+    <w:p>
+      <w:pPr>
+        <w:jc w:val="both"/>
+      </w:pPr>
+      <w:r>
+        <w:t>Do đó, cần một phương pháp có thể giảm số chiều dữ liệu mà vẫn bảo toàn được phần lớn thông tin quan trọng. PCA là một trong những phương pháp phổ biến để giải quyết vấn đề này.</w:t>
+      </w:r>
+    </w:p>
+    <w:p>
+      <w:pPr>
+        <w:jc w:val="both"/>
+        <w:rPr>
+          <w:b/>
+          <w:bCs/>
+        </w:rPr>
+      </w:pPr>
+      <w:r>
+        <w:rPr>
+          <w:b/>
+          <w:bCs/>
+        </w:rPr>
+        <w:t>2.2. Input và Output của hệ thống</w:t>
+      </w:r>
+    </w:p>
+    <w:p>
+      <w:pPr>
+        <w:numPr>
+          <w:ilvl w:val="0"/>
+          <w:numId w:val="7"/>
+        </w:numPr>
+        <w:jc w:val="both"/>
+      </w:pPr>
+      <w:r>
+        <w:rPr>
+          <w:b/>
+          <w:bCs/>
+        </w:rPr>
+        <w:t>Input</w:t>
+      </w:r>
+      <w:r>
+        <w:t>: Một tập dữ liệu XX có dạng:</w:t>
+      </w:r>
+    </w:p>
+    <w:p>
+      <w:pPr>
+        <w:jc w:val="both"/>
+      </w:pPr>
+      <w:r>
+        <w:t>X={x1,x2,...,xn}</w:t>
+      </w:r>
+      <w:r>
+        <w:rPr>
+          <w:rFonts w:ascii="Cambria Math" w:hAnsi="Cambria Math" w:cs="Cambria Math"/>
+        </w:rPr>
+        <w:t>∈</w:t>
+      </w:r>
+      <w:r>
+        <w:t>Rm</w:t>
+      </w:r>
+      <w:r>
+        <w:rPr>
+          <w:rFonts w:ascii="Aptos" w:hAnsi="Aptos" w:cs="Aptos"/>
+        </w:rPr>
+        <w:t>×</w:t>
+      </w:r>
+      <w:r>
+        <w:t xml:space="preserve">nX = \{x_1, x_2, ..., x_n\} \in \mathbb{R}^{m \times n} </w:t>
+      </w:r>
+    </w:p>
+    <w:p>
+      <w:pPr>
+        <w:jc w:val="both"/>
+      </w:pPr>
+      <w:r>
+        <w:t>Trong đó:</w:t>
+      </w:r>
+    </w:p>
+    <w:p>
+      <w:pPr>
+        <w:numPr>
+          <w:ilvl w:val="1"/>
+          <w:numId w:val="7"/>
+        </w:numPr>
+        <w:jc w:val="both"/>
+      </w:pPr>
+      <w:r>
+        <w:t>mm là số lượng mẫu dữ liệu.</w:t>
+      </w:r>
+    </w:p>
+    <w:p>
+      <w:pPr>
+        <w:numPr>
+          <w:ilvl w:val="1"/>
+          <w:numId w:val="7"/>
+        </w:numPr>
+        <w:jc w:val="both"/>
+      </w:pPr>
+      <w:r>
+        <w:t>nn là số chiều của mỗi mẫu dữ liệu.</w:t>
+      </w:r>
+    </w:p>
+    <w:p>
+      <w:pPr>
+        <w:numPr>
+          <w:ilvl w:val="0"/>
+          <w:numId w:val="7"/>
+        </w:numPr>
+        <w:jc w:val="both"/>
+      </w:pPr>
+      <w:r>
+        <w:rPr>
+          <w:b/>
+          <w:bCs/>
+        </w:rPr>
+        <w:t>Output</w:t>
+      </w:r>
+      <w:r>
+        <w:t>: Một tập dữ liệu mới X′X' có số chiều thấp hơn nhưng vẫn giữ lại phần lớn thông tin ban đầu:</w:t>
+      </w:r>
+    </w:p>
+    <w:p>
+      <w:pPr>
+        <w:jc w:val="both"/>
+      </w:pPr>
+      <w:r>
+        <w:t>X′={x1′,x2′,...,xm′}</w:t>
+      </w:r>
+      <w:r>
+        <w:rPr>
+          <w:rFonts w:ascii="Cambria Math" w:hAnsi="Cambria Math" w:cs="Cambria Math"/>
+        </w:rPr>
+        <w:t>∈</w:t>
+      </w:r>
+      <w:r>
+        <w:t>Rm</w:t>
+      </w:r>
+      <w:r>
+        <w:rPr>
+          <w:rFonts w:ascii="Aptos" w:hAnsi="Aptos" w:cs="Aptos"/>
+        </w:rPr>
+        <w:t>×</w:t>
+      </w:r>
+      <w:r>
+        <w:t xml:space="preserve">k,k&lt;nX' = \{x'_1, x'_2, ..., x'_m\} \in \mathbb{R}^{m \times k}, k &lt; n </w:t>
+      </w:r>
+    </w:p>
+    <w:p>
+      <w:pPr>
+        <w:jc w:val="both"/>
+      </w:pPr>
+      <w:r>
+        <w:t>Trong đó kk là số chiều mới được chọn sao cho phần lớn phương sai của dữ liệu được giữ lại.</w:t>
+      </w:r>
+    </w:p>
+    <w:p>
+      <w:pPr>
+        <w:jc w:val="both"/>
+        <w:rPr>
+          <w:b/>
+          <w:bCs/>
+        </w:rPr>
+      </w:pPr>
+      <w:r>
+        <w:rPr>
+          <w:b/>
+          <w:bCs/>
+        </w:rPr>
+        <w:lastRenderedPageBreak/>
+        <w:t>2.3. Framework chung của hệ thống</w:t>
+      </w:r>
+    </w:p>
+    <w:p>
+      <w:pPr>
+        <w:jc w:val="both"/>
+      </w:pPr>
+      <w:r>
+        <w:t>Hệ thống thực hiện PCA có thể được chia thành các công đoạn chính sau:</w:t>
+      </w:r>
+    </w:p>
+    <w:p>
+      <w:pPr>
+        <w:numPr>
+          <w:ilvl w:val="0"/>
+          <w:numId w:val="8"/>
+        </w:numPr>
+        <w:jc w:val="both"/>
+      </w:pPr>
+      <w:r>
+        <w:rPr>
+          <w:b/>
+          <w:bCs/>
+        </w:rPr>
+        <w:t>Tiền xử lý dữ liệu</w:t>
+      </w:r>
+      <w:r>
+        <w:t>:</w:t>
+      </w:r>
+    </w:p>
+    <w:p>
+      <w:pPr>
+        <w:numPr>
+          <w:ilvl w:val="1"/>
+          <w:numId w:val="8"/>
+        </w:numPr>
+        <w:jc w:val="both"/>
+      </w:pPr>
+      <w:r>
+        <w:t>Chuẩn hóa dữ liệu về cùng một phân phối (thường là trung bình 0, phương sai 1).</w:t>
+      </w:r>
+    </w:p>
+    <w:p>
+      <w:pPr>
+        <w:numPr>
+          <w:ilvl w:val="1"/>
+          <w:numId w:val="8"/>
+        </w:numPr>
+        <w:jc w:val="both"/>
+      </w:pPr>
+      <w:r>
+        <w:t>Loại bỏ dữ liệu ngoại lai nếu cần thiết.</w:t>
+      </w:r>
+    </w:p>
+    <w:p>
+      <w:pPr>
+        <w:numPr>
+          <w:ilvl w:val="0"/>
+          <w:numId w:val="8"/>
+        </w:numPr>
+        <w:jc w:val="both"/>
+      </w:pPr>
+      <w:r>
+        <w:rPr>
+          <w:b/>
+          <w:bCs/>
+        </w:rPr>
+        <w:t>Tính toán ma trận hiệp phương sai</w:t>
+      </w:r>
+      <w:r>
+        <w:t>:</w:t>
+      </w:r>
+    </w:p>
+    <w:p>
+      <w:pPr>
+        <w:numPr>
+          <w:ilvl w:val="1"/>
+          <w:numId w:val="8"/>
+        </w:numPr>
+        <w:jc w:val="both"/>
+      </w:pPr>
+      <w:r>
+        <w:t>Xác định mối quan hệ tuyến tính giữa các biến trong tập dữ liệu bằng cách tính toán ma trận hiệp phương sai.</w:t>
+      </w:r>
+    </w:p>
+    <w:p>
+      <w:pPr>
+        <w:numPr>
+          <w:ilvl w:val="0"/>
+          <w:numId w:val="8"/>
+        </w:numPr>
+        <w:jc w:val="both"/>
+      </w:pPr>
+      <w:r>
+        <w:rPr>
+          <w:b/>
+          <w:bCs/>
+        </w:rPr>
+        <w:t>Tính toán vector riêng và giá trị riêng</w:t>
+      </w:r>
+      <w:r>
+        <w:t>:</w:t>
+      </w:r>
+    </w:p>
+    <w:p>
+      <w:pPr>
+        <w:numPr>
+          <w:ilvl w:val="1"/>
+          <w:numId w:val="8"/>
+        </w:numPr>
+        <w:jc w:val="both"/>
+      </w:pPr>
+      <w:r>
+        <w:t>Tìm các thành phần chính bằng cách giải bài toán trị riêng của ma trận hiệp phương sai.</w:t>
+      </w:r>
+    </w:p>
+    <w:p>
+      <w:pPr>
+        <w:numPr>
+          <w:ilvl w:val="0"/>
+          <w:numId w:val="8"/>
+        </w:numPr>
+        <w:jc w:val="both"/>
+      </w:pPr>
+      <w:r>
+        <w:rPr>
+          <w:b/>
+          <w:bCs/>
+        </w:rPr>
+        <w:t>Chọn số lượng thành phần chính</w:t>
+      </w:r>
+      <w:r>
+        <w:t>:</w:t>
+      </w:r>
+    </w:p>
+    <w:p>
+      <w:pPr>
+        <w:numPr>
+          <w:ilvl w:val="1"/>
+          <w:numId w:val="8"/>
+        </w:numPr>
+        <w:jc w:val="both"/>
+      </w:pPr>
+      <w:r>
+        <w:t>Lựa chọn số chiều kk dựa trên tỷ lệ phương sai tích lũy.</w:t>
+      </w:r>
+    </w:p>
+    <w:p>
+      <w:pPr>
+        <w:numPr>
+          <w:ilvl w:val="0"/>
+          <w:numId w:val="8"/>
+        </w:numPr>
+        <w:jc w:val="both"/>
+      </w:pPr>
+      <w:r>
+        <w:rPr>
+          <w:b/>
+          <w:bCs/>
+        </w:rPr>
+        <w:t>Biểu diễn dữ liệu trong không gian mới</w:t>
+      </w:r>
+      <w:r>
+        <w:t>:</w:t>
+      </w:r>
+    </w:p>
+    <w:p>
+      <w:pPr>
+        <w:numPr>
+          <w:ilvl w:val="1"/>
+          <w:numId w:val="8"/>
+        </w:numPr>
+        <w:jc w:val="both"/>
+      </w:pPr>
+      <w:r>
+        <w:t>Chiếu dữ liệu gốc vào không gian mới với số chiều giảm.</w:t>
+      </w:r>
+    </w:p>
+    <w:p>
+      <w:pPr>
+        <w:jc w:val="both"/>
+        <w:rPr>
+          <w:b/>
+          <w:bCs/>
+        </w:rPr>
+      </w:pPr>
+      <w:r>
+        <w:rPr>
+          <w:b/>
+          <w:bCs/>
+        </w:rPr>
+        <w:t>CHƯƠNG 3. PHƯƠNG PHÁP</w:t>
+      </w:r>
+    </w:p>
+    <w:p>
+      <w:pPr>
+        <w:jc w:val="both"/>
+      </w:pPr>
+      <w:r>
+        <w:t xml:space="preserve">Trong chương này, chúng ta sẽ trình bày một phương pháp tiên tiến để thực hiện PCA một cách hiệu quả. Một trong những cách tiếp cận phổ biến và hiệu quả nhất là </w:t>
+      </w:r>
+      <w:r>
+        <w:rPr>
+          <w:b/>
+          <w:bCs/>
+        </w:rPr>
+        <w:t>PCA sử dụng Phân rã Giá trị Kỳ dị (Singular Value Decomposition - SVD)</w:t>
+      </w:r>
+      <w:r>
+        <w:t>.</w:t>
+      </w:r>
+    </w:p>
+    <w:p>
+      <w:pPr>
+        <w:jc w:val="both"/>
+        <w:rPr>
+          <w:b/>
+          <w:bCs/>
+        </w:rPr>
+      </w:pPr>
+      <w:r>
+        <w:rPr>
+          <w:b/>
+          <w:bCs/>
+        </w:rPr>
+        <w:t>3.1. Các bước thực hiện PCA sử dụng SVD</w:t>
+      </w:r>
+    </w:p>
+    <w:p>
+      <w:pPr>
+        <w:jc w:val="both"/>
+        <w:rPr>
+          <w:b/>
+          <w:bCs/>
+        </w:rPr>
+      </w:pPr>
+      <w:r>
+        <w:rPr>
+          <w:b/>
+          <w:bCs/>
+        </w:rPr>
+        <w:t>Bước 1: Chuẩn hóa dữ liệu</w:t>
+      </w:r>
+    </w:p>
+    <w:p>
+      <w:pPr>
+        <w:jc w:val="both"/>
+      </w:pPr>
+      <w:r>
+        <w:t>Trước khi thực hiện PCA, cần chuẩn hóa dữ liệu để đảm bảo các biến có cùng đơn vị đo lường và ảnh hưởng tương đương:</w:t>
+      </w:r>
+    </w:p>
+    <w:p>
+      <w:pPr>
+        <w:jc w:val="both"/>
+      </w:pPr>
+      <w:r>
+        <w:t xml:space="preserve">Xnormalized=X−μσX_{normalized} = \frac{X - \mu}{\sigma} </w:t>
+      </w:r>
+    </w:p>
+    <w:p>
+      <w:pPr>
+        <w:jc w:val="both"/>
+      </w:pPr>
+      <w:r>
+        <w:t>Trong đó:</w:t>
+      </w:r>
+    </w:p>
+    <w:p>
+      <w:pPr>
+        <w:numPr>
+          <w:ilvl w:val="0"/>
+          <w:numId w:val="9"/>
+        </w:numPr>
+        <w:jc w:val="both"/>
+      </w:pPr>
+      <w:r>
+        <w:t>μ\mu là vector trung bình của từng đặc trưng.</w:t>
+      </w:r>
+    </w:p>
+    <w:p>
+      <w:pPr>
+        <w:numPr>
+          <w:ilvl w:val="0"/>
+          <w:numId w:val="9"/>
+        </w:numPr>
+        <w:jc w:val="both"/>
+      </w:pPr>
+      <w:r>
+        <w:t>σ\sigma là độ lệch chuẩn của từng đặc trưng.</w:t>
+      </w:r>
+    </w:p>
+    <w:p>
+      <w:pPr>
+        <w:jc w:val="both"/>
+        <w:rPr>
+          <w:b/>
+          <w:bCs/>
+        </w:rPr>
+      </w:pPr>
+      <w:r>
+        <w:rPr>
+          <w:b/>
+          <w:bCs/>
+        </w:rPr>
+        <w:lastRenderedPageBreak/>
+        <w:t>Bước 2: Tính toán ma trận hiệp phương sai</w:t>
+      </w:r>
+    </w:p>
+    <w:p>
+      <w:pPr>
+        <w:jc w:val="both"/>
+      </w:pPr>
+      <w:r>
+        <w:t>Ma trận hiệp phương sai được tính bằng công thức:</w:t>
+      </w:r>
+    </w:p>
+    <w:p>
+      <w:pPr>
+        <w:jc w:val="both"/>
+      </w:pPr>
+      <w:r>
+        <w:t xml:space="preserve">C=1mXTXC = \frac{1}{m} X^T X </w:t>
+      </w:r>
+    </w:p>
+    <w:p>
+      <w:pPr>
+        <w:jc w:val="both"/>
+      </w:pPr>
+      <w:r>
+        <w:t>Trong đó:</w:t>
+      </w:r>
+    </w:p>
+    <w:p>
+      <w:pPr>
+        <w:numPr>
+          <w:ilvl w:val="0"/>
+          <w:numId w:val="10"/>
+        </w:numPr>
+        <w:jc w:val="both"/>
+      </w:pPr>
+      <w:r>
+        <w:t>CC là ma trận hiệp phương sai kích thước n×nn \times n.</w:t>
+      </w:r>
+    </w:p>
+    <w:p>
+      <w:pPr>
+        <w:numPr>
+          <w:ilvl w:val="0"/>
+          <w:numId w:val="10"/>
+        </w:numPr>
+        <w:jc w:val="both"/>
+      </w:pPr>
+      <w:r>
+        <w:t>XX là dữ liệu đã được chuẩn hóa.</w:t>
+      </w:r>
+    </w:p>
+    <w:p>
+      <w:pPr>
+        <w:jc w:val="both"/>
+        <w:rPr>
+          <w:b/>
+          <w:bCs/>
+        </w:rPr>
+      </w:pPr>
+      <w:r>
+        <w:rPr>
+          <w:b/>
+          <w:bCs/>
+        </w:rPr>
+        <w:t>Bước 3: Phân rã giá trị kỳ dị (SVD)</w:t>
+      </w:r>
+    </w:p>
+    <w:p>
+      <w:pPr>
+        <w:jc w:val="both"/>
+      </w:pPr>
+      <w:r>
+        <w:t>Thay vì tính toán vector riêng của ma trận hiệp phương sai, có thể sử dụng phương pháp SVD:</w:t>
+      </w:r>
+    </w:p>
+    <w:p>
+      <w:pPr>
+        <w:jc w:val="both"/>
+      </w:pPr>
+      <w:r>
+        <w:t xml:space="preserve">X=USVTX = U S V^T </w:t>
+      </w:r>
+    </w:p>
+    <w:p>
+      <w:pPr>
+        <w:jc w:val="both"/>
+      </w:pPr>
+      <w:r>
+        <w:t>Trong đó:</w:t>
+      </w:r>
+    </w:p>
+    <w:p>
+      <w:pPr>
+        <w:numPr>
+          <w:ilvl w:val="0"/>
+          <w:numId w:val="11"/>
+        </w:numPr>
+        <w:jc w:val="both"/>
+      </w:pPr>
+      <w:r>
+        <w:t>UU là ma trận trực giao chứa các vector riêng của XXTXX^T.</w:t>
+      </w:r>
+    </w:p>
+    <w:p>
+      <w:pPr>
+        <w:numPr>
+          <w:ilvl w:val="0"/>
+          <w:numId w:val="11"/>
+        </w:numPr>
+        <w:jc w:val="both"/>
+      </w:pPr>
+      <w:r>
+        <w:t>SS là ma trận đường chéo chứa các giá trị riêng.</w:t>
+      </w:r>
+    </w:p>
+    <w:p>
+      <w:pPr>
+        <w:numPr>
+          <w:ilvl w:val="0"/>
+          <w:numId w:val="11"/>
+        </w:numPr>
+        <w:jc w:val="both"/>
+      </w:pPr>
+      <w:r>
+        <w:t>VV là ma trận trực giao chứa các vector riêng của XTXX^T X.</w:t>
+      </w:r>
+    </w:p>
+    <w:p>
+      <w:pPr>
+        <w:jc w:val="both"/>
+      </w:pPr>
+      <w:r>
+        <w:t>Các thành phần chính chính là các hàng của ma trận VTV^T.</w:t>
+      </w:r>
+    </w:p>
+    <w:p>
+      <w:pPr>
+        <w:jc w:val="both"/>
+        <w:rPr>
+          <w:b/>
+          <w:bCs/>
+        </w:rPr>
+      </w:pPr>
+      <w:r>
+        <w:rPr>
+          <w:b/>
+          <w:bCs/>
+        </w:rPr>
+        <w:t>Bước 4: Chọn số thành phần chính</w:t>
+      </w:r>
+    </w:p>
+    <w:p>
+      <w:pPr>
+        <w:jc w:val="both"/>
+      </w:pPr>
+      <w:r>
+        <w:t>Số chiều mới kk được chọn dựa trên phương sai tích lũy. Tổng phương sai được tính bằng:</w:t>
+      </w:r>
+    </w:p>
+    <w:p>
+      <w:pPr>
+        <w:jc w:val="both"/>
+      </w:pPr>
+      <w:r>
+        <w:t xml:space="preserve">Explained Variance=∑i=1ksi∑i=1nsi\text{Explained Variance} = \frac{\sum_{i=1}^{k} s_i}{\sum_{i=1}^{n} s_i} </w:t>
+      </w:r>
+    </w:p>
+    <w:p>
+      <w:pPr>
+        <w:jc w:val="both"/>
+      </w:pPr>
+      <w:r>
+        <w:t>Trong đó sis_i là các giá trị trên đường chéo của SS.</w:t>
+      </w:r>
+    </w:p>
+    <w:p>
+      <w:pPr>
+        <w:jc w:val="both"/>
+      </w:pPr>
+      <w:r>
+        <w:t>Số kk được chọn sao cho phương sai tích lũy đạt một ngưỡng nhất định (ví dụ: 95%).</w:t>
+      </w:r>
+    </w:p>
+    <w:p>
+      <w:pPr>
+        <w:jc w:val="both"/>
+        <w:rPr>
+          <w:b/>
+          <w:bCs/>
+        </w:rPr>
+      </w:pPr>
+      <w:r>
+        <w:rPr>
+          <w:b/>
+          <w:bCs/>
+        </w:rPr>
+        <w:t>Bước 5: Chiếu dữ liệu vào không gian mới</w:t>
+      </w:r>
+    </w:p>
+    <w:p>
+      <w:pPr>
+        <w:jc w:val="both"/>
+      </w:pPr>
+      <w:r>
+        <w:t>Sau khi chọn kk, dữ liệu được chuyển đổi bằng cách nhân với VkV_k (chứa kk thành phần chính đầu tiên của VV):</w:t>
+      </w:r>
+    </w:p>
+    <w:p>
+      <w:pPr>
+        <w:jc w:val="both"/>
+      </w:pPr>
+      <w:r>
+        <w:t xml:space="preserve">X′=XVkTX' = X V_k^T </w:t>
+      </w:r>
+    </w:p>
+    <w:p>
+      <w:pPr>
+        <w:jc w:val="both"/>
+      </w:pPr>
+      <w:r>
+        <w:t>Dữ liệu mới X′X' có số chiều kk, giúp giảm tải tính toán và giữ được phần lớn thông tin.</w:t>
+      </w:r>
+    </w:p>
+    <w:p>
+      <w:pPr>
+        <w:jc w:val="both"/>
+        <w:rPr>
+          <w:b/>
+          <w:bCs/>
+        </w:rPr>
+      </w:pPr>
+      <w:r>
+        <w:rPr>
+          <w:b/>
+          <w:bCs/>
+        </w:rPr>
+        <w:t>3.2. So sánh với các phương pháp khác</w:t>
+      </w:r>
+    </w:p>
+    <w:p>
+      <w:pPr>
+        <w:numPr>
+          <w:ilvl w:val="0"/>
+          <w:numId w:val="12"/>
+        </w:numPr>
+        <w:jc w:val="both"/>
+      </w:pPr>
+      <w:r>
+        <w:rPr>
+          <w:b/>
+          <w:bCs/>
+        </w:rPr>
+        <w:lastRenderedPageBreak/>
+        <w:t>PCA sử dụng Eigen Decomposition</w:t>
+      </w:r>
+      <w:r>
+        <w:t>: Dùng phương pháp trị riêng để tính toán PCA, nhưng kém hiệu quả hơn SVD khi dữ liệu lớn.</w:t>
+      </w:r>
+    </w:p>
+    <w:p>
+      <w:pPr>
+        <w:numPr>
+          <w:ilvl w:val="0"/>
+          <w:numId w:val="12"/>
+        </w:numPr>
+        <w:jc w:val="both"/>
+      </w:pPr>
+      <w:r>
+        <w:rPr>
+          <w:b/>
+          <w:bCs/>
+        </w:rPr>
+        <w:t>Autoencoder (Deep Learning)</w:t>
+      </w:r>
+      <w:r>
+        <w:t>: Một phương pháp phi tuyến tính có thể học biểu diễn dữ liệu tốt hơn PCA, nhưng yêu cầu nhiều tài nguyên tính toán.</w:t>
+      </w:r>
+    </w:p>
+    <w:p>
+      <w:pPr>
+        <w:numPr>
+          <w:ilvl w:val="0"/>
+          <w:numId w:val="12"/>
+        </w:numPr>
+        <w:jc w:val="both"/>
+      </w:pPr>
+      <w:r>
+        <w:rPr>
+          <w:b/>
+          <w:bCs/>
+        </w:rPr>
+        <w:t>t-SNE &amp; UMAP</w:t>
+      </w:r>
+      <w:r>
+        <w:t>: Các phương pháp giảm chiều hiện đại giúp trực quan hóa dữ liệu tốt hơn PCA, nhưng không bảo toàn cấu trúc tuyến tính.</w:t>
+      </w:r>
+    </w:p>
+    <w:p>
+      <w:pPr>
+        <w:jc w:val="both"/>
+        <w:rPr>
+          <w:b/>
+          <w:bCs/>
+        </w:rPr>
+      </w:pPr>
+      <w:r>
+        <w:rPr>
+          <w:b/>
+          <w:bCs/>
+        </w:rPr>
+        <w:t>3.3. Ứng dụng thực tế</w:t>
+      </w:r>
+    </w:p>
+    <w:p>
+      <w:pPr>
+        <w:numPr>
+          <w:ilvl w:val="0"/>
+          <w:numId w:val="13"/>
+        </w:numPr>
+        <w:jc w:val="both"/>
+      </w:pPr>
+      <w:r>
+        <w:rPr>
+          <w:b/>
+          <w:bCs/>
+        </w:rPr>
+        <w:t>Xử lý ảnh</w:t>
+      </w:r>
+      <w:r>
+        <w:t>: Giảm số chiều của tập dữ liệu ảnh để tăng tốc huấn luyện mô hình học sâu.</w:t>
+      </w:r>
+    </w:p>
+    <w:p>
+      <w:pPr>
+        <w:numPr>
+          <w:ilvl w:val="0"/>
+          <w:numId w:val="13"/>
+        </w:numPr>
+        <w:jc w:val="both"/>
+      </w:pPr>
+      <w:r>
+        <w:rPr>
+          <w:b/>
+          <w:bCs/>
+        </w:rPr>
+        <w:t>Phân tích tài chính</w:t>
+      </w:r>
+      <w:r>
+        <w:t>: PCA giúp xác định các yếu tố chính ảnh hưởng đến giá cổ phiếu.</w:t>
+      </w:r>
+    </w:p>
+    <w:p>
+      <w:pPr>
+        <w:numPr>
+          <w:ilvl w:val="0"/>
+          <w:numId w:val="13"/>
+        </w:numPr>
+        <w:jc w:val="both"/>
+      </w:pPr>
+      <w:r>
+        <w:rPr>
+          <w:b/>
+          <w:bCs/>
+        </w:rPr>
+        <w:t>Nhận dạng khuôn mặt</w:t>
+      </w:r>
+      <w:r>
+        <w:t>: PCA trích xuất các đặc trưng quan trọng từ ảnh khuôn mặt, giúp tăng độ chính xác của các thuật toán nhận diện.</w:t>
+      </w:r>
+    </w:p>
+    <w:p>
+      <w:pPr>
+        <w:jc w:val="both"/>
+      </w:pPr>
+      <w:r>
+        <w:t>Với phương pháp SVD, PCA có thể thực hiện hiệu quả trên tập dữ liệu lớn, giúp giảm chiều nhanh chóng mà vẫn giữ được thông tin quan trọng.</w:t>
+      </w:r>
+    </w:p>
+    <w:p>
+      <w:pPr>
+        <w:jc w:val="both"/>
+        <w:rPr>
+          <w:lang w:val="vi-VN"/>
+        </w:rPr>
+      </w:pPr>
+    </w:p>
+    <w:p>
+      <w:pPr>
         <w:pStyle w:val="ListParagraph"/>
         <w:numPr>
           <w:ilvl w:val="0"/>
@@ -644,6 +1608,13 @@
       <w:r>
         <w:t>Case Study</w:t>
       </w:r>
+    </w:p>
+    <w:p>
+      <w:pPr>
+        <w:rPr>
+          <w:lang w:val="vi-VN"/>
+        </w:rPr>
+      </w:pPr>
     </w:p>
     <w:sectPr>
       <w:pgSz w:w="12240" w:h="15840"/>
@@ -771,6 +1742,453 @@
     </w:lvl>
   </w:abstractNum>
   <w:abstractNum w:abstractNumId="1" w15:restartNumberingAfterBreak="0">
+    <w:nsid w:val="02620BD5"/>
+    <w:multiLevelType w:val="multilevel"/>
+    <w:tmpl w:val="30B2A9A0"/>
+    <w:lvl w:ilvl="0">
+      <w:start w:val="1"/>
+      <w:numFmt w:val="bullet"/>
+      <w:lvlText w:val=""/>
+      <w:lvlJc w:val="left"/>
+      <w:pPr>
+        <w:tabs>
+          <w:tab w:val="num" w:pos="720"/>
+        </w:tabs>
+        <w:ind w:left="720" w:hanging="360"/>
+      </w:pPr>
+      <w:rPr>
+        <w:rFonts w:ascii="Symbol" w:hAnsi="Symbol" w:hint="default"/>
+        <w:sz w:val="20"/>
+      </w:rPr>
+    </w:lvl>
+    <w:lvl w:ilvl="1" w:tentative="1">
+      <w:start w:val="1"/>
+      <w:numFmt w:val="bullet"/>
+      <w:lvlText w:val="o"/>
+      <w:lvlJc w:val="left"/>
+      <w:pPr>
+        <w:tabs>
+          <w:tab w:val="num" w:pos="1440"/>
+        </w:tabs>
+        <w:ind w:left="1440" w:hanging="360"/>
+      </w:pPr>
+      <w:rPr>
+        <w:rFonts w:ascii="Courier New" w:hAnsi="Courier New" w:hint="default"/>
+        <w:sz w:val="20"/>
+      </w:rPr>
+    </w:lvl>
+    <w:lvl w:ilvl="2" w:tentative="1">
+      <w:start w:val="1"/>
+      <w:numFmt w:val="bullet"/>
+      <w:lvlText w:val=""/>
+      <w:lvlJc w:val="left"/>
+      <w:pPr>
+        <w:tabs>
+          <w:tab w:val="num" w:pos="2160"/>
+        </w:tabs>
+        <w:ind w:left="2160" w:hanging="360"/>
+      </w:pPr>
+      <w:rPr>
+        <w:rFonts w:ascii="Wingdings" w:hAnsi="Wingdings" w:hint="default"/>
+        <w:sz w:val="20"/>
+      </w:rPr>
+    </w:lvl>
+    <w:lvl w:ilvl="3" w:tentative="1">
+      <w:start w:val="1"/>
+      <w:numFmt w:val="bullet"/>
+      <w:lvlText w:val=""/>
+      <w:lvlJc w:val="left"/>
+      <w:pPr>
+        <w:tabs>
+          <w:tab w:val="num" w:pos="2880"/>
+        </w:tabs>
+        <w:ind w:left="2880" w:hanging="360"/>
+      </w:pPr>
+      <w:rPr>
+        <w:rFonts w:ascii="Wingdings" w:hAnsi="Wingdings" w:hint="default"/>
+        <w:sz w:val="20"/>
+      </w:rPr>
+    </w:lvl>
+    <w:lvl w:ilvl="4" w:tentative="1">
+      <w:start w:val="1"/>
+      <w:numFmt w:val="bullet"/>
+      <w:lvlText w:val=""/>
+      <w:lvlJc w:val="left"/>
+      <w:pPr>
+        <w:tabs>
+          <w:tab w:val="num" w:pos="3600"/>
+        </w:tabs>
+        <w:ind w:left="3600" w:hanging="360"/>
+      </w:pPr>
+      <w:rPr>
+        <w:rFonts w:ascii="Wingdings" w:hAnsi="Wingdings" w:hint="default"/>
+        <w:sz w:val="20"/>
+      </w:rPr>
+    </w:lvl>
+    <w:lvl w:ilvl="5" w:tentative="1">
+      <w:start w:val="1"/>
+      <w:numFmt w:val="bullet"/>
+      <w:lvlText w:val=""/>
+      <w:lvlJc w:val="left"/>
+      <w:pPr>
+        <w:tabs>
+          <w:tab w:val="num" w:pos="4320"/>
+        </w:tabs>
+        <w:ind w:left="4320" w:hanging="360"/>
+      </w:pPr>
+      <w:rPr>
+        <w:rFonts w:ascii="Wingdings" w:hAnsi="Wingdings" w:hint="default"/>
+        <w:sz w:val="20"/>
+      </w:rPr>
+    </w:lvl>
+    <w:lvl w:ilvl="6" w:tentative="1">
+      <w:start w:val="1"/>
+      <w:numFmt w:val="bullet"/>
+      <w:lvlText w:val=""/>
+      <w:lvlJc w:val="left"/>
+      <w:pPr>
+        <w:tabs>
+          <w:tab w:val="num" w:pos="5040"/>
+        </w:tabs>
+        <w:ind w:left="5040" w:hanging="360"/>
+      </w:pPr>
+      <w:rPr>
+        <w:rFonts w:ascii="Wingdings" w:hAnsi="Wingdings" w:hint="default"/>
+        <w:sz w:val="20"/>
+      </w:rPr>
+    </w:lvl>
+    <w:lvl w:ilvl="7" w:tentative="1">
+      <w:start w:val="1"/>
+      <w:numFmt w:val="bullet"/>
+      <w:lvlText w:val=""/>
+      <w:lvlJc w:val="left"/>
+      <w:pPr>
+        <w:tabs>
+          <w:tab w:val="num" w:pos="5760"/>
+        </w:tabs>
+        <w:ind w:left="5760" w:hanging="360"/>
+      </w:pPr>
+      <w:rPr>
+        <w:rFonts w:ascii="Wingdings" w:hAnsi="Wingdings" w:hint="default"/>
+        <w:sz w:val="20"/>
+      </w:rPr>
+    </w:lvl>
+    <w:lvl w:ilvl="8" w:tentative="1">
+      <w:start w:val="1"/>
+      <w:numFmt w:val="bullet"/>
+      <w:lvlText w:val=""/>
+      <w:lvlJc w:val="left"/>
+      <w:pPr>
+        <w:tabs>
+          <w:tab w:val="num" w:pos="6480"/>
+        </w:tabs>
+        <w:ind w:left="6480" w:hanging="360"/>
+      </w:pPr>
+      <w:rPr>
+        <w:rFonts w:ascii="Wingdings" w:hAnsi="Wingdings" w:hint="default"/>
+        <w:sz w:val="20"/>
+      </w:rPr>
+    </w:lvl>
+  </w:abstractNum>
+  <w:abstractNum w:abstractNumId="2" w15:restartNumberingAfterBreak="0">
+    <w:nsid w:val="075F036F"/>
+    <w:multiLevelType w:val="multilevel"/>
+    <w:tmpl w:val="BA2477AC"/>
+    <w:lvl w:ilvl="0">
+      <w:start w:val="1"/>
+      <w:numFmt w:val="bullet"/>
+      <w:lvlText w:val=""/>
+      <w:lvlJc w:val="left"/>
+      <w:pPr>
+        <w:tabs>
+          <w:tab w:val="num" w:pos="720"/>
+        </w:tabs>
+        <w:ind w:left="720" w:hanging="360"/>
+      </w:pPr>
+      <w:rPr>
+        <w:rFonts w:ascii="Symbol" w:hAnsi="Symbol" w:hint="default"/>
+        <w:sz w:val="20"/>
+      </w:rPr>
+    </w:lvl>
+    <w:lvl w:ilvl="1">
+      <w:start w:val="1"/>
+      <w:numFmt w:val="bullet"/>
+      <w:lvlText w:val="o"/>
+      <w:lvlJc w:val="left"/>
+      <w:pPr>
+        <w:tabs>
+          <w:tab w:val="num" w:pos="1440"/>
+        </w:tabs>
+        <w:ind w:left="1440" w:hanging="360"/>
+      </w:pPr>
+      <w:rPr>
+        <w:rFonts w:ascii="Courier New" w:hAnsi="Courier New" w:hint="default"/>
+        <w:sz w:val="20"/>
+      </w:rPr>
+    </w:lvl>
+    <w:lvl w:ilvl="2" w:tentative="1">
+      <w:start w:val="1"/>
+      <w:numFmt w:val="bullet"/>
+      <w:lvlText w:val=""/>
+      <w:lvlJc w:val="left"/>
+      <w:pPr>
+        <w:tabs>
+          <w:tab w:val="num" w:pos="2160"/>
+        </w:tabs>
+        <w:ind w:left="2160" w:hanging="360"/>
+      </w:pPr>
+      <w:rPr>
+        <w:rFonts w:ascii="Wingdings" w:hAnsi="Wingdings" w:hint="default"/>
+        <w:sz w:val="20"/>
+      </w:rPr>
+    </w:lvl>
+    <w:lvl w:ilvl="3" w:tentative="1">
+      <w:start w:val="1"/>
+      <w:numFmt w:val="bullet"/>
+      <w:lvlText w:val=""/>
+      <w:lvlJc w:val="left"/>
+      <w:pPr>
+        <w:tabs>
+          <w:tab w:val="num" w:pos="2880"/>
+        </w:tabs>
+        <w:ind w:left="2880" w:hanging="360"/>
+      </w:pPr>
+      <w:rPr>
+        <w:rFonts w:ascii="Wingdings" w:hAnsi="Wingdings" w:hint="default"/>
+        <w:sz w:val="20"/>
+      </w:rPr>
+    </w:lvl>
+    <w:lvl w:ilvl="4" w:tentative="1">
+      <w:start w:val="1"/>
+      <w:numFmt w:val="bullet"/>
+      <w:lvlText w:val=""/>
+      <w:lvlJc w:val="left"/>
+      <w:pPr>
+        <w:tabs>
+          <w:tab w:val="num" w:pos="3600"/>
+        </w:tabs>
+        <w:ind w:left="3600" w:hanging="360"/>
+      </w:pPr>
+      <w:rPr>
+        <w:rFonts w:ascii="Wingdings" w:hAnsi="Wingdings" w:hint="default"/>
+        <w:sz w:val="20"/>
+      </w:rPr>
+    </w:lvl>
+    <w:lvl w:ilvl="5" w:tentative="1">
+      <w:start w:val="1"/>
+      <w:numFmt w:val="bullet"/>
+      <w:lvlText w:val=""/>
+      <w:lvlJc w:val="left"/>
+      <w:pPr>
+        <w:tabs>
+          <w:tab w:val="num" w:pos="4320"/>
+        </w:tabs>
+        <w:ind w:left="4320" w:hanging="360"/>
+      </w:pPr>
+      <w:rPr>
+        <w:rFonts w:ascii="Wingdings" w:hAnsi="Wingdings" w:hint="default"/>
+        <w:sz w:val="20"/>
+      </w:rPr>
+    </w:lvl>
+    <w:lvl w:ilvl="6" w:tentative="1">
+      <w:start w:val="1"/>
+      <w:numFmt w:val="bullet"/>
+      <w:lvlText w:val=""/>
+      <w:lvlJc w:val="left"/>
+      <w:pPr>
+        <w:tabs>
+          <w:tab w:val="num" w:pos="5040"/>
+        </w:tabs>
+        <w:ind w:left="5040" w:hanging="360"/>
+      </w:pPr>
+      <w:rPr>
+        <w:rFonts w:ascii="Wingdings" w:hAnsi="Wingdings" w:hint="default"/>
+        <w:sz w:val="20"/>
+      </w:rPr>
+    </w:lvl>
+    <w:lvl w:ilvl="7" w:tentative="1">
+      <w:start w:val="1"/>
+      <w:numFmt w:val="bullet"/>
+      <w:lvlText w:val=""/>
+      <w:lvlJc w:val="left"/>
+      <w:pPr>
+        <w:tabs>
+          <w:tab w:val="num" w:pos="5760"/>
+        </w:tabs>
+        <w:ind w:left="5760" w:hanging="360"/>
+      </w:pPr>
+      <w:rPr>
+        <w:rFonts w:ascii="Wingdings" w:hAnsi="Wingdings" w:hint="default"/>
+        <w:sz w:val="20"/>
+      </w:rPr>
+    </w:lvl>
+    <w:lvl w:ilvl="8" w:tentative="1">
+      <w:start w:val="1"/>
+      <w:numFmt w:val="bullet"/>
+      <w:lvlText w:val=""/>
+      <w:lvlJc w:val="left"/>
+      <w:pPr>
+        <w:tabs>
+          <w:tab w:val="num" w:pos="6480"/>
+        </w:tabs>
+        <w:ind w:left="6480" w:hanging="360"/>
+      </w:pPr>
+      <w:rPr>
+        <w:rFonts w:ascii="Wingdings" w:hAnsi="Wingdings" w:hint="default"/>
+        <w:sz w:val="20"/>
+      </w:rPr>
+    </w:lvl>
+  </w:abstractNum>
+  <w:abstractNum w:abstractNumId="3" w15:restartNumberingAfterBreak="0">
+    <w:nsid w:val="0F817833"/>
+    <w:multiLevelType w:val="multilevel"/>
+    <w:tmpl w:val="1DC8F52E"/>
+    <w:lvl w:ilvl="0">
+      <w:start w:val="1"/>
+      <w:numFmt w:val="bullet"/>
+      <w:lvlText w:val=""/>
+      <w:lvlJc w:val="left"/>
+      <w:pPr>
+        <w:tabs>
+          <w:tab w:val="num" w:pos="720"/>
+        </w:tabs>
+        <w:ind w:left="720" w:hanging="360"/>
+      </w:pPr>
+      <w:rPr>
+        <w:rFonts w:ascii="Symbol" w:hAnsi="Symbol" w:hint="default"/>
+        <w:sz w:val="20"/>
+      </w:rPr>
+    </w:lvl>
+    <w:lvl w:ilvl="1" w:tentative="1">
+      <w:start w:val="1"/>
+      <w:numFmt w:val="bullet"/>
+      <w:lvlText w:val="o"/>
+      <w:lvlJc w:val="left"/>
+      <w:pPr>
+        <w:tabs>
+          <w:tab w:val="num" w:pos="1440"/>
+        </w:tabs>
+        <w:ind w:left="1440" w:hanging="360"/>
+      </w:pPr>
+      <w:rPr>
+        <w:rFonts w:ascii="Courier New" w:hAnsi="Courier New" w:hint="default"/>
+        <w:sz w:val="20"/>
+      </w:rPr>
+    </w:lvl>
+    <w:lvl w:ilvl="2" w:tentative="1">
+      <w:start w:val="1"/>
+      <w:numFmt w:val="bullet"/>
+      <w:lvlText w:val=""/>
+      <w:lvlJc w:val="left"/>
+      <w:pPr>
+        <w:tabs>
+          <w:tab w:val="num" w:pos="2160"/>
+        </w:tabs>
+        <w:ind w:left="2160" w:hanging="360"/>
+      </w:pPr>
+      <w:rPr>
+        <w:rFonts w:ascii="Wingdings" w:hAnsi="Wingdings" w:hint="default"/>
+        <w:sz w:val="20"/>
+      </w:rPr>
+    </w:lvl>
+    <w:lvl w:ilvl="3" w:tentative="1">
+      <w:start w:val="1"/>
+      <w:numFmt w:val="bullet"/>
+      <w:lvlText w:val=""/>
+      <w:lvlJc w:val="left"/>
+      <w:pPr>
+        <w:tabs>
+          <w:tab w:val="num" w:pos="2880"/>
+        </w:tabs>
+        <w:ind w:left="2880" w:hanging="360"/>
+      </w:pPr>
+      <w:rPr>
+        <w:rFonts w:ascii="Wingdings" w:hAnsi="Wingdings" w:hint="default"/>
+        <w:sz w:val="20"/>
+      </w:rPr>
+    </w:lvl>
+    <w:lvl w:ilvl="4" w:tentative="1">
+      <w:start w:val="1"/>
+      <w:numFmt w:val="bullet"/>
+      <w:lvlText w:val=""/>
+      <w:lvlJc w:val="left"/>
+      <w:pPr>
+        <w:tabs>
+          <w:tab w:val="num" w:pos="3600"/>
+        </w:tabs>
+        <w:ind w:left="3600" w:hanging="360"/>
+      </w:pPr>
+      <w:rPr>
+        <w:rFonts w:ascii="Wingdings" w:hAnsi="Wingdings" w:hint="default"/>
+        <w:sz w:val="20"/>
+      </w:rPr>
+    </w:lvl>
+    <w:lvl w:ilvl="5" w:tentative="1">
+      <w:start w:val="1"/>
+      <w:numFmt w:val="bullet"/>
+      <w:lvlText w:val=""/>
+      <w:lvlJc w:val="left"/>
+      <w:pPr>
+        <w:tabs>
+          <w:tab w:val="num" w:pos="4320"/>
+        </w:tabs>
+        <w:ind w:left="4320" w:hanging="360"/>
+      </w:pPr>
+      <w:rPr>
+        <w:rFonts w:ascii="Wingdings" w:hAnsi="Wingdings" w:hint="default"/>
+        <w:sz w:val="20"/>
+      </w:rPr>
+    </w:lvl>
+    <w:lvl w:ilvl="6" w:tentative="1">
+      <w:start w:val="1"/>
+      <w:numFmt w:val="bullet"/>
+      <w:lvlText w:val=""/>
+      <w:lvlJc w:val="left"/>
+      <w:pPr>
+        <w:tabs>
+          <w:tab w:val="num" w:pos="5040"/>
+        </w:tabs>
+        <w:ind w:left="5040" w:hanging="360"/>
+      </w:pPr>
+      <w:rPr>
+        <w:rFonts w:ascii="Wingdings" w:hAnsi="Wingdings" w:hint="default"/>
+        <w:sz w:val="20"/>
+      </w:rPr>
+    </w:lvl>
+    <w:lvl w:ilvl="7" w:tentative="1">
+      <w:start w:val="1"/>
+      <w:numFmt w:val="bullet"/>
+      <w:lvlText w:val=""/>
+      <w:lvlJc w:val="left"/>
+      <w:pPr>
+        <w:tabs>
+          <w:tab w:val="num" w:pos="5760"/>
+        </w:tabs>
+        <w:ind w:left="5760" w:hanging="360"/>
+      </w:pPr>
+      <w:rPr>
+        <w:rFonts w:ascii="Wingdings" w:hAnsi="Wingdings" w:hint="default"/>
+        <w:sz w:val="20"/>
+      </w:rPr>
+    </w:lvl>
+    <w:lvl w:ilvl="8" w:tentative="1">
+      <w:start w:val="1"/>
+      <w:numFmt w:val="bullet"/>
+      <w:lvlText w:val=""/>
+      <w:lvlJc w:val="left"/>
+      <w:pPr>
+        <w:tabs>
+          <w:tab w:val="num" w:pos="6480"/>
+        </w:tabs>
+        <w:ind w:left="6480" w:hanging="360"/>
+      </w:pPr>
+      <w:rPr>
+        <w:rFonts w:ascii="Wingdings" w:hAnsi="Wingdings" w:hint="default"/>
+        <w:sz w:val="20"/>
+      </w:rPr>
+    </w:lvl>
+  </w:abstractNum>
+  <w:abstractNum w:abstractNumId="4" w15:restartNumberingAfterBreak="0">
     <w:nsid w:val="194E7CAD"/>
     <w:multiLevelType w:val="hybridMultilevel"/>
     <w:tmpl w:val="5C30104C"/>
@@ -859,7 +2277,245 @@
       </w:pPr>
     </w:lvl>
   </w:abstractNum>
-  <w:abstractNum w:abstractNumId="2" w15:restartNumberingAfterBreak="0">
+  <w:abstractNum w:abstractNumId="5" w15:restartNumberingAfterBreak="0">
+    <w:nsid w:val="1DEA401A"/>
+    <w:multiLevelType w:val="hybridMultilevel"/>
+    <w:tmpl w:val="4CFE1A58"/>
+    <w:lvl w:ilvl="0" w:tplc="0409000F">
+      <w:start w:val="1"/>
+      <w:numFmt w:val="decimal"/>
+      <w:lvlText w:val="%1."/>
+      <w:lvlJc w:val="left"/>
+      <w:pPr>
+        <w:ind w:left="720" w:hanging="360"/>
+      </w:pPr>
+      <w:rPr>
+        <w:rFonts w:hint="default"/>
+      </w:rPr>
+    </w:lvl>
+    <w:lvl w:ilvl="1" w:tplc="04090019" w:tentative="1">
+      <w:start w:val="1"/>
+      <w:numFmt w:val="lowerLetter"/>
+      <w:lvlText w:val="%2."/>
+      <w:lvlJc w:val="left"/>
+      <w:pPr>
+        <w:ind w:left="1440" w:hanging="360"/>
+      </w:pPr>
+    </w:lvl>
+    <w:lvl w:ilvl="2" w:tplc="0409001B" w:tentative="1">
+      <w:start w:val="1"/>
+      <w:numFmt w:val="lowerRoman"/>
+      <w:lvlText w:val="%3."/>
+      <w:lvlJc w:val="right"/>
+      <w:pPr>
+        <w:ind w:left="2160" w:hanging="180"/>
+      </w:pPr>
+    </w:lvl>
+    <w:lvl w:ilvl="3" w:tplc="0409000F" w:tentative="1">
+      <w:start w:val="1"/>
+      <w:numFmt w:val="decimal"/>
+      <w:lvlText w:val="%4."/>
+      <w:lvlJc w:val="left"/>
+      <w:pPr>
+        <w:ind w:left="2880" w:hanging="360"/>
+      </w:pPr>
+    </w:lvl>
+    <w:lvl w:ilvl="4" w:tplc="04090019" w:tentative="1">
+      <w:start w:val="1"/>
+      <w:numFmt w:val="lowerLetter"/>
+      <w:lvlText w:val="%5."/>
+      <w:lvlJc w:val="left"/>
+      <w:pPr>
+        <w:ind w:left="3600" w:hanging="360"/>
+      </w:pPr>
+    </w:lvl>
+    <w:lvl w:ilvl="5" w:tplc="0409001B" w:tentative="1">
+      <w:start w:val="1"/>
+      <w:numFmt w:val="lowerRoman"/>
+      <w:lvlText w:val="%6."/>
+      <w:lvlJc w:val="right"/>
+      <w:pPr>
+        <w:ind w:left="4320" w:hanging="180"/>
+      </w:pPr>
+    </w:lvl>
+    <w:lvl w:ilvl="6" w:tplc="0409000F" w:tentative="1">
+      <w:start w:val="1"/>
+      <w:numFmt w:val="decimal"/>
+      <w:lvlText w:val="%7."/>
+      <w:lvlJc w:val="left"/>
+      <w:pPr>
+        <w:ind w:left="5040" w:hanging="360"/>
+      </w:pPr>
+    </w:lvl>
+    <w:lvl w:ilvl="7" w:tplc="04090019" w:tentative="1">
+      <w:start w:val="1"/>
+      <w:numFmt w:val="lowerLetter"/>
+      <w:lvlText w:val="%8."/>
+      <w:lvlJc w:val="left"/>
+      <w:pPr>
+        <w:ind w:left="5760" w:hanging="360"/>
+      </w:pPr>
+    </w:lvl>
+    <w:lvl w:ilvl="8" w:tplc="0409001B" w:tentative="1">
+      <w:start w:val="1"/>
+      <w:numFmt w:val="lowerRoman"/>
+      <w:lvlText w:val="%9."/>
+      <w:lvlJc w:val="right"/>
+      <w:pPr>
+        <w:ind w:left="6480" w:hanging="180"/>
+      </w:pPr>
+    </w:lvl>
+  </w:abstractNum>
+  <w:abstractNum w:abstractNumId="6" w15:restartNumberingAfterBreak="0">
+    <w:nsid w:val="1FF071A4"/>
+    <w:multiLevelType w:val="multilevel"/>
+    <w:tmpl w:val="DE340746"/>
+    <w:lvl w:ilvl="0">
+      <w:start w:val="1"/>
+      <w:numFmt w:val="bullet"/>
+      <w:lvlText w:val=""/>
+      <w:lvlJc w:val="left"/>
+      <w:pPr>
+        <w:tabs>
+          <w:tab w:val="num" w:pos="720"/>
+        </w:tabs>
+        <w:ind w:left="720" w:hanging="360"/>
+      </w:pPr>
+      <w:rPr>
+        <w:rFonts w:ascii="Symbol" w:hAnsi="Symbol" w:hint="default"/>
+        <w:sz w:val="20"/>
+      </w:rPr>
+    </w:lvl>
+    <w:lvl w:ilvl="1" w:tentative="1">
+      <w:start w:val="1"/>
+      <w:numFmt w:val="bullet"/>
+      <w:lvlText w:val="o"/>
+      <w:lvlJc w:val="left"/>
+      <w:pPr>
+        <w:tabs>
+          <w:tab w:val="num" w:pos="1440"/>
+        </w:tabs>
+        <w:ind w:left="1440" w:hanging="360"/>
+      </w:pPr>
+      <w:rPr>
+        <w:rFonts w:ascii="Courier New" w:hAnsi="Courier New" w:hint="default"/>
+        <w:sz w:val="20"/>
+      </w:rPr>
+    </w:lvl>
+    <w:lvl w:ilvl="2" w:tentative="1">
+      <w:start w:val="1"/>
+      <w:numFmt w:val="bullet"/>
+      <w:lvlText w:val=""/>
+      <w:lvlJc w:val="left"/>
+      <w:pPr>
+        <w:tabs>
+          <w:tab w:val="num" w:pos="2160"/>
+        </w:tabs>
+        <w:ind w:left="2160" w:hanging="360"/>
+      </w:pPr>
+      <w:rPr>
+        <w:rFonts w:ascii="Wingdings" w:hAnsi="Wingdings" w:hint="default"/>
+        <w:sz w:val="20"/>
+      </w:rPr>
+    </w:lvl>
+    <w:lvl w:ilvl="3" w:tentative="1">
+      <w:start w:val="1"/>
+      <w:numFmt w:val="bullet"/>
+      <w:lvlText w:val=""/>
+      <w:lvlJc w:val="left"/>
+      <w:pPr>
+        <w:tabs>
+          <w:tab w:val="num" w:pos="2880"/>
+        </w:tabs>
+        <w:ind w:left="2880" w:hanging="360"/>
+      </w:pPr>
+      <w:rPr>
+        <w:rFonts w:ascii="Wingdings" w:hAnsi="Wingdings" w:hint="default"/>
+        <w:sz w:val="20"/>
+      </w:rPr>
+    </w:lvl>
+    <w:lvl w:ilvl="4" w:tentative="1">
+      <w:start w:val="1"/>
+      <w:numFmt w:val="bullet"/>
+      <w:lvlText w:val=""/>
+      <w:lvlJc w:val="left"/>
+      <w:pPr>
+        <w:tabs>
+          <w:tab w:val="num" w:pos="3600"/>
+        </w:tabs>
+        <w:ind w:left="3600" w:hanging="360"/>
+      </w:pPr>
+      <w:rPr>
+        <w:rFonts w:ascii="Wingdings" w:hAnsi="Wingdings" w:hint="default"/>
+        <w:sz w:val="20"/>
+      </w:rPr>
+    </w:lvl>
+    <w:lvl w:ilvl="5" w:tentative="1">
+      <w:start w:val="1"/>
+      <w:numFmt w:val="bullet"/>
+      <w:lvlText w:val=""/>
+      <w:lvlJc w:val="left"/>
+      <w:pPr>
+        <w:tabs>
+          <w:tab w:val="num" w:pos="4320"/>
+        </w:tabs>
+        <w:ind w:left="4320" w:hanging="360"/>
+      </w:pPr>
+      <w:rPr>
+        <w:rFonts w:ascii="Wingdings" w:hAnsi="Wingdings" w:hint="default"/>
+        <w:sz w:val="20"/>
+      </w:rPr>
+    </w:lvl>
+    <w:lvl w:ilvl="6" w:tentative="1">
+      <w:start w:val="1"/>
+      <w:numFmt w:val="bullet"/>
+      <w:lvlText w:val=""/>
+      <w:lvlJc w:val="left"/>
+      <w:pPr>
+        <w:tabs>
+          <w:tab w:val="num" w:pos="5040"/>
+        </w:tabs>
+        <w:ind w:left="5040" w:hanging="360"/>
+      </w:pPr>
+      <w:rPr>
+        <w:rFonts w:ascii="Wingdings" w:hAnsi="Wingdings" w:hint="default"/>
+        <w:sz w:val="20"/>
+      </w:rPr>
+    </w:lvl>
+    <w:lvl w:ilvl="7" w:tentative="1">
+      <w:start w:val="1"/>
+      <w:numFmt w:val="bullet"/>
+      <w:lvlText w:val=""/>
+      <w:lvlJc w:val="left"/>
+      <w:pPr>
+        <w:tabs>
+          <w:tab w:val="num" w:pos="5760"/>
+        </w:tabs>
+        <w:ind w:left="5760" w:hanging="360"/>
+      </w:pPr>
+      <w:rPr>
+        <w:rFonts w:ascii="Wingdings" w:hAnsi="Wingdings" w:hint="default"/>
+        <w:sz w:val="20"/>
+      </w:rPr>
+    </w:lvl>
+    <w:lvl w:ilvl="8" w:tentative="1">
+      <w:start w:val="1"/>
+      <w:numFmt w:val="bullet"/>
+      <w:lvlText w:val=""/>
+      <w:lvlJc w:val="left"/>
+      <w:pPr>
+        <w:tabs>
+          <w:tab w:val="num" w:pos="6480"/>
+        </w:tabs>
+        <w:ind w:left="6480" w:hanging="360"/>
+      </w:pPr>
+      <w:rPr>
+        <w:rFonts w:ascii="Wingdings" w:hAnsi="Wingdings" w:hint="default"/>
+        <w:sz w:val="20"/>
+      </w:rPr>
+    </w:lvl>
+  </w:abstractNum>
+  <w:abstractNum w:abstractNumId="7" w15:restartNumberingAfterBreak="0">
     <w:nsid w:val="24F63B84"/>
     <w:multiLevelType w:val="hybridMultilevel"/>
     <w:tmpl w:val="AC3E6DB6"/>
@@ -948,7 +2604,571 @@
       </w:pPr>
     </w:lvl>
   </w:abstractNum>
-  <w:abstractNum w:abstractNumId="3" w15:restartNumberingAfterBreak="0">
+  <w:abstractNum w:abstractNumId="8" w15:restartNumberingAfterBreak="0">
+    <w:nsid w:val="2ABC2C44"/>
+    <w:multiLevelType w:val="multilevel"/>
+    <w:tmpl w:val="C1A0B1F8"/>
+    <w:lvl w:ilvl="0">
+      <w:start w:val="1"/>
+      <w:numFmt w:val="bullet"/>
+      <w:lvlText w:val=""/>
+      <w:lvlJc w:val="left"/>
+      <w:pPr>
+        <w:tabs>
+          <w:tab w:val="num" w:pos="720"/>
+        </w:tabs>
+        <w:ind w:left="720" w:hanging="360"/>
+      </w:pPr>
+      <w:rPr>
+        <w:rFonts w:ascii="Symbol" w:hAnsi="Symbol" w:hint="default"/>
+        <w:sz w:val="20"/>
+      </w:rPr>
+    </w:lvl>
+    <w:lvl w:ilvl="1" w:tentative="1">
+      <w:start w:val="1"/>
+      <w:numFmt w:val="bullet"/>
+      <w:lvlText w:val="o"/>
+      <w:lvlJc w:val="left"/>
+      <w:pPr>
+        <w:tabs>
+          <w:tab w:val="num" w:pos="1440"/>
+        </w:tabs>
+        <w:ind w:left="1440" w:hanging="360"/>
+      </w:pPr>
+      <w:rPr>
+        <w:rFonts w:ascii="Courier New" w:hAnsi="Courier New" w:hint="default"/>
+        <w:sz w:val="20"/>
+      </w:rPr>
+    </w:lvl>
+    <w:lvl w:ilvl="2" w:tentative="1">
+      <w:start w:val="1"/>
+      <w:numFmt w:val="bullet"/>
+      <w:lvlText w:val=""/>
+      <w:lvlJc w:val="left"/>
+      <w:pPr>
+        <w:tabs>
+          <w:tab w:val="num" w:pos="2160"/>
+        </w:tabs>
+        <w:ind w:left="2160" w:hanging="360"/>
+      </w:pPr>
+      <w:rPr>
+        <w:rFonts w:ascii="Wingdings" w:hAnsi="Wingdings" w:hint="default"/>
+        <w:sz w:val="20"/>
+      </w:rPr>
+    </w:lvl>
+    <w:lvl w:ilvl="3" w:tentative="1">
+      <w:start w:val="1"/>
+      <w:numFmt w:val="bullet"/>
+      <w:lvlText w:val=""/>
+      <w:lvlJc w:val="left"/>
+      <w:pPr>
+        <w:tabs>
+          <w:tab w:val="num" w:pos="2880"/>
+        </w:tabs>
+        <w:ind w:left="2880" w:hanging="360"/>
+      </w:pPr>
+      <w:rPr>
+        <w:rFonts w:ascii="Wingdings" w:hAnsi="Wingdings" w:hint="default"/>
+        <w:sz w:val="20"/>
+      </w:rPr>
+    </w:lvl>
+    <w:lvl w:ilvl="4" w:tentative="1">
+      <w:start w:val="1"/>
+      <w:numFmt w:val="bullet"/>
+      <w:lvlText w:val=""/>
+      <w:lvlJc w:val="left"/>
+      <w:pPr>
+        <w:tabs>
+          <w:tab w:val="num" w:pos="3600"/>
+        </w:tabs>
+        <w:ind w:left="3600" w:hanging="360"/>
+      </w:pPr>
+      <w:rPr>
+        <w:rFonts w:ascii="Wingdings" w:hAnsi="Wingdings" w:hint="default"/>
+        <w:sz w:val="20"/>
+      </w:rPr>
+    </w:lvl>
+    <w:lvl w:ilvl="5" w:tentative="1">
+      <w:start w:val="1"/>
+      <w:numFmt w:val="bullet"/>
+      <w:lvlText w:val=""/>
+      <w:lvlJc w:val="left"/>
+      <w:pPr>
+        <w:tabs>
+          <w:tab w:val="num" w:pos="4320"/>
+        </w:tabs>
+        <w:ind w:left="4320" w:hanging="360"/>
+      </w:pPr>
+      <w:rPr>
+        <w:rFonts w:ascii="Wingdings" w:hAnsi="Wingdings" w:hint="default"/>
+        <w:sz w:val="20"/>
+      </w:rPr>
+    </w:lvl>
+    <w:lvl w:ilvl="6" w:tentative="1">
+      <w:start w:val="1"/>
+      <w:numFmt w:val="bullet"/>
+      <w:lvlText w:val=""/>
+      <w:lvlJc w:val="left"/>
+      <w:pPr>
+        <w:tabs>
+          <w:tab w:val="num" w:pos="5040"/>
+        </w:tabs>
+        <w:ind w:left="5040" w:hanging="360"/>
+      </w:pPr>
+      <w:rPr>
+        <w:rFonts w:ascii="Wingdings" w:hAnsi="Wingdings" w:hint="default"/>
+        <w:sz w:val="20"/>
+      </w:rPr>
+    </w:lvl>
+    <w:lvl w:ilvl="7" w:tentative="1">
+      <w:start w:val="1"/>
+      <w:numFmt w:val="bullet"/>
+      <w:lvlText w:val=""/>
+      <w:lvlJc w:val="left"/>
+      <w:pPr>
+        <w:tabs>
+          <w:tab w:val="num" w:pos="5760"/>
+        </w:tabs>
+        <w:ind w:left="5760" w:hanging="360"/>
+      </w:pPr>
+      <w:rPr>
+        <w:rFonts w:ascii="Wingdings" w:hAnsi="Wingdings" w:hint="default"/>
+        <w:sz w:val="20"/>
+      </w:rPr>
+    </w:lvl>
+    <w:lvl w:ilvl="8" w:tentative="1">
+      <w:start w:val="1"/>
+      <w:numFmt w:val="bullet"/>
+      <w:lvlText w:val=""/>
+      <w:lvlJc w:val="left"/>
+      <w:pPr>
+        <w:tabs>
+          <w:tab w:val="num" w:pos="6480"/>
+        </w:tabs>
+        <w:ind w:left="6480" w:hanging="360"/>
+      </w:pPr>
+      <w:rPr>
+        <w:rFonts w:ascii="Wingdings" w:hAnsi="Wingdings" w:hint="default"/>
+        <w:sz w:val="20"/>
+      </w:rPr>
+    </w:lvl>
+  </w:abstractNum>
+  <w:abstractNum w:abstractNumId="9" w15:restartNumberingAfterBreak="0">
+    <w:nsid w:val="3FC10CC7"/>
+    <w:multiLevelType w:val="multilevel"/>
+    <w:tmpl w:val="E26CE11E"/>
+    <w:lvl w:ilvl="0">
+      <w:start w:val="1"/>
+      <w:numFmt w:val="bullet"/>
+      <w:lvlText w:val=""/>
+      <w:lvlJc w:val="left"/>
+      <w:pPr>
+        <w:tabs>
+          <w:tab w:val="num" w:pos="720"/>
+        </w:tabs>
+        <w:ind w:left="720" w:hanging="360"/>
+      </w:pPr>
+      <w:rPr>
+        <w:rFonts w:ascii="Symbol" w:hAnsi="Symbol" w:hint="default"/>
+        <w:sz w:val="20"/>
+      </w:rPr>
+    </w:lvl>
+    <w:lvl w:ilvl="1" w:tentative="1">
+      <w:start w:val="1"/>
+      <w:numFmt w:val="bullet"/>
+      <w:lvlText w:val="o"/>
+      <w:lvlJc w:val="left"/>
+      <w:pPr>
+        <w:tabs>
+          <w:tab w:val="num" w:pos="1440"/>
+        </w:tabs>
+        <w:ind w:left="1440" w:hanging="360"/>
+      </w:pPr>
+      <w:rPr>
+        <w:rFonts w:ascii="Courier New" w:hAnsi="Courier New" w:hint="default"/>
+        <w:sz w:val="20"/>
+      </w:rPr>
+    </w:lvl>
+    <w:lvl w:ilvl="2" w:tentative="1">
+      <w:start w:val="1"/>
+      <w:numFmt w:val="bullet"/>
+      <w:lvlText w:val=""/>
+      <w:lvlJc w:val="left"/>
+      <w:pPr>
+        <w:tabs>
+          <w:tab w:val="num" w:pos="2160"/>
+        </w:tabs>
+        <w:ind w:left="2160" w:hanging="360"/>
+      </w:pPr>
+      <w:rPr>
+        <w:rFonts w:ascii="Wingdings" w:hAnsi="Wingdings" w:hint="default"/>
+        <w:sz w:val="20"/>
+      </w:rPr>
+    </w:lvl>
+    <w:lvl w:ilvl="3" w:tentative="1">
+      <w:start w:val="1"/>
+      <w:numFmt w:val="bullet"/>
+      <w:lvlText w:val=""/>
+      <w:lvlJc w:val="left"/>
+      <w:pPr>
+        <w:tabs>
+          <w:tab w:val="num" w:pos="2880"/>
+        </w:tabs>
+        <w:ind w:left="2880" w:hanging="360"/>
+      </w:pPr>
+      <w:rPr>
+        <w:rFonts w:ascii="Wingdings" w:hAnsi="Wingdings" w:hint="default"/>
+        <w:sz w:val="20"/>
+      </w:rPr>
+    </w:lvl>
+    <w:lvl w:ilvl="4" w:tentative="1">
+      <w:start w:val="1"/>
+      <w:numFmt w:val="bullet"/>
+      <w:lvlText w:val=""/>
+      <w:lvlJc w:val="left"/>
+      <w:pPr>
+        <w:tabs>
+          <w:tab w:val="num" w:pos="3600"/>
+        </w:tabs>
+        <w:ind w:left="3600" w:hanging="360"/>
+      </w:pPr>
+      <w:rPr>
+        <w:rFonts w:ascii="Wingdings" w:hAnsi="Wingdings" w:hint="default"/>
+        <w:sz w:val="20"/>
+      </w:rPr>
+    </w:lvl>
+    <w:lvl w:ilvl="5" w:tentative="1">
+      <w:start w:val="1"/>
+      <w:numFmt w:val="bullet"/>
+      <w:lvlText w:val=""/>
+      <w:lvlJc w:val="left"/>
+      <w:pPr>
+        <w:tabs>
+          <w:tab w:val="num" w:pos="4320"/>
+        </w:tabs>
+        <w:ind w:left="4320" w:hanging="360"/>
+      </w:pPr>
+      <w:rPr>
+        <w:rFonts w:ascii="Wingdings" w:hAnsi="Wingdings" w:hint="default"/>
+        <w:sz w:val="20"/>
+      </w:rPr>
+    </w:lvl>
+    <w:lvl w:ilvl="6" w:tentative="1">
+      <w:start w:val="1"/>
+      <w:numFmt w:val="bullet"/>
+      <w:lvlText w:val=""/>
+      <w:lvlJc w:val="left"/>
+      <w:pPr>
+        <w:tabs>
+          <w:tab w:val="num" w:pos="5040"/>
+        </w:tabs>
+        <w:ind w:left="5040" w:hanging="360"/>
+      </w:pPr>
+      <w:rPr>
+        <w:rFonts w:ascii="Wingdings" w:hAnsi="Wingdings" w:hint="default"/>
+        <w:sz w:val="20"/>
+      </w:rPr>
+    </w:lvl>
+    <w:lvl w:ilvl="7" w:tentative="1">
+      <w:start w:val="1"/>
+      <w:numFmt w:val="bullet"/>
+      <w:lvlText w:val=""/>
+      <w:lvlJc w:val="left"/>
+      <w:pPr>
+        <w:tabs>
+          <w:tab w:val="num" w:pos="5760"/>
+        </w:tabs>
+        <w:ind w:left="5760" w:hanging="360"/>
+      </w:pPr>
+      <w:rPr>
+        <w:rFonts w:ascii="Wingdings" w:hAnsi="Wingdings" w:hint="default"/>
+        <w:sz w:val="20"/>
+      </w:rPr>
+    </w:lvl>
+    <w:lvl w:ilvl="8" w:tentative="1">
+      <w:start w:val="1"/>
+      <w:numFmt w:val="bullet"/>
+      <w:lvlText w:val=""/>
+      <w:lvlJc w:val="left"/>
+      <w:pPr>
+        <w:tabs>
+          <w:tab w:val="num" w:pos="6480"/>
+        </w:tabs>
+        <w:ind w:left="6480" w:hanging="360"/>
+      </w:pPr>
+      <w:rPr>
+        <w:rFonts w:ascii="Wingdings" w:hAnsi="Wingdings" w:hint="default"/>
+        <w:sz w:val="20"/>
+      </w:rPr>
+    </w:lvl>
+  </w:abstractNum>
+  <w:abstractNum w:abstractNumId="10" w15:restartNumberingAfterBreak="0">
+    <w:nsid w:val="4A4B5BC1"/>
+    <w:multiLevelType w:val="multilevel"/>
+    <w:tmpl w:val="9ADECAD2"/>
+    <w:lvl w:ilvl="0">
+      <w:start w:val="1"/>
+      <w:numFmt w:val="decimal"/>
+      <w:lvlText w:val="%1."/>
+      <w:lvlJc w:val="left"/>
+      <w:pPr>
+        <w:tabs>
+          <w:tab w:val="num" w:pos="720"/>
+        </w:tabs>
+        <w:ind w:left="720" w:hanging="360"/>
+      </w:pPr>
+    </w:lvl>
+    <w:lvl w:ilvl="1">
+      <w:start w:val="1"/>
+      <w:numFmt w:val="bullet"/>
+      <w:lvlText w:val="o"/>
+      <w:lvlJc w:val="left"/>
+      <w:pPr>
+        <w:tabs>
+          <w:tab w:val="num" w:pos="1440"/>
+        </w:tabs>
+        <w:ind w:left="1440" w:hanging="360"/>
+      </w:pPr>
+      <w:rPr>
+        <w:rFonts w:ascii="Courier New" w:hAnsi="Courier New" w:hint="default"/>
+        <w:sz w:val="20"/>
+      </w:rPr>
+    </w:lvl>
+    <w:lvl w:ilvl="2" w:tentative="1">
+      <w:start w:val="1"/>
+      <w:numFmt w:val="decimal"/>
+      <w:lvlText w:val="%3."/>
+      <w:lvlJc w:val="left"/>
+      <w:pPr>
+        <w:tabs>
+          <w:tab w:val="num" w:pos="2160"/>
+        </w:tabs>
+        <w:ind w:left="2160" w:hanging="360"/>
+      </w:pPr>
+    </w:lvl>
+    <w:lvl w:ilvl="3" w:tentative="1">
+      <w:start w:val="1"/>
+      <w:numFmt w:val="decimal"/>
+      <w:lvlText w:val="%4."/>
+      <w:lvlJc w:val="left"/>
+      <w:pPr>
+        <w:tabs>
+          <w:tab w:val="num" w:pos="2880"/>
+        </w:tabs>
+        <w:ind w:left="2880" w:hanging="360"/>
+      </w:pPr>
+    </w:lvl>
+    <w:lvl w:ilvl="4" w:tentative="1">
+      <w:start w:val="1"/>
+      <w:numFmt w:val="decimal"/>
+      <w:lvlText w:val="%5."/>
+      <w:lvlJc w:val="left"/>
+      <w:pPr>
+        <w:tabs>
+          <w:tab w:val="num" w:pos="3600"/>
+        </w:tabs>
+        <w:ind w:left="3600" w:hanging="360"/>
+      </w:pPr>
+    </w:lvl>
+    <w:lvl w:ilvl="5" w:tentative="1">
+      <w:start w:val="1"/>
+      <w:numFmt w:val="decimal"/>
+      <w:lvlText w:val="%6."/>
+      <w:lvlJc w:val="left"/>
+      <w:pPr>
+        <w:tabs>
+          <w:tab w:val="num" w:pos="4320"/>
+        </w:tabs>
+        <w:ind w:left="4320" w:hanging="360"/>
+      </w:pPr>
+    </w:lvl>
+    <w:lvl w:ilvl="6" w:tentative="1">
+      <w:start w:val="1"/>
+      <w:numFmt w:val="decimal"/>
+      <w:lvlText w:val="%7."/>
+      <w:lvlJc w:val="left"/>
+      <w:pPr>
+        <w:tabs>
+          <w:tab w:val="num" w:pos="5040"/>
+        </w:tabs>
+        <w:ind w:left="5040" w:hanging="360"/>
+      </w:pPr>
+    </w:lvl>
+    <w:lvl w:ilvl="7" w:tentative="1">
+      <w:start w:val="1"/>
+      <w:numFmt w:val="decimal"/>
+      <w:lvlText w:val="%8."/>
+      <w:lvlJc w:val="left"/>
+      <w:pPr>
+        <w:tabs>
+          <w:tab w:val="num" w:pos="5760"/>
+        </w:tabs>
+        <w:ind w:left="5760" w:hanging="360"/>
+      </w:pPr>
+    </w:lvl>
+    <w:lvl w:ilvl="8" w:tentative="1">
+      <w:start w:val="1"/>
+      <w:numFmt w:val="decimal"/>
+      <w:lvlText w:val="%9."/>
+      <w:lvlJc w:val="left"/>
+      <w:pPr>
+        <w:tabs>
+          <w:tab w:val="num" w:pos="6480"/>
+        </w:tabs>
+        <w:ind w:left="6480" w:hanging="360"/>
+      </w:pPr>
+    </w:lvl>
+  </w:abstractNum>
+  <w:abstractNum w:abstractNumId="11" w15:restartNumberingAfterBreak="0">
+    <w:nsid w:val="4D016BE5"/>
+    <w:multiLevelType w:val="multilevel"/>
+    <w:tmpl w:val="DD0462DA"/>
+    <w:lvl w:ilvl="0">
+      <w:start w:val="1"/>
+      <w:numFmt w:val="bullet"/>
+      <w:lvlText w:val=""/>
+      <w:lvlJc w:val="left"/>
+      <w:pPr>
+        <w:tabs>
+          <w:tab w:val="num" w:pos="720"/>
+        </w:tabs>
+        <w:ind w:left="720" w:hanging="360"/>
+      </w:pPr>
+      <w:rPr>
+        <w:rFonts w:ascii="Symbol" w:hAnsi="Symbol" w:hint="default"/>
+        <w:sz w:val="20"/>
+      </w:rPr>
+    </w:lvl>
+    <w:lvl w:ilvl="1" w:tentative="1">
+      <w:start w:val="1"/>
+      <w:numFmt w:val="bullet"/>
+      <w:lvlText w:val="o"/>
+      <w:lvlJc w:val="left"/>
+      <w:pPr>
+        <w:tabs>
+          <w:tab w:val="num" w:pos="1440"/>
+        </w:tabs>
+        <w:ind w:left="1440" w:hanging="360"/>
+      </w:pPr>
+      <w:rPr>
+        <w:rFonts w:ascii="Courier New" w:hAnsi="Courier New" w:hint="default"/>
+        <w:sz w:val="20"/>
+      </w:rPr>
+    </w:lvl>
+    <w:lvl w:ilvl="2" w:tentative="1">
+      <w:start w:val="1"/>
+      <w:numFmt w:val="bullet"/>
+      <w:lvlText w:val=""/>
+      <w:lvlJc w:val="left"/>
+      <w:pPr>
+        <w:tabs>
+          <w:tab w:val="num" w:pos="2160"/>
+        </w:tabs>
+        <w:ind w:left="2160" w:hanging="360"/>
+      </w:pPr>
+      <w:rPr>
+        <w:rFonts w:ascii="Wingdings" w:hAnsi="Wingdings" w:hint="default"/>
+        <w:sz w:val="20"/>
+      </w:rPr>
+    </w:lvl>
+    <w:lvl w:ilvl="3" w:tentative="1">
+      <w:start w:val="1"/>
+      <w:numFmt w:val="bullet"/>
+      <w:lvlText w:val=""/>
+      <w:lvlJc w:val="left"/>
+      <w:pPr>
+        <w:tabs>
+          <w:tab w:val="num" w:pos="2880"/>
+        </w:tabs>
+        <w:ind w:left="2880" w:hanging="360"/>
+      </w:pPr>
+      <w:rPr>
+        <w:rFonts w:ascii="Wingdings" w:hAnsi="Wingdings" w:hint="default"/>
+        <w:sz w:val="20"/>
+      </w:rPr>
+    </w:lvl>
+    <w:lvl w:ilvl="4" w:tentative="1">
+      <w:start w:val="1"/>
+      <w:numFmt w:val="bullet"/>
+      <w:lvlText w:val=""/>
+      <w:lvlJc w:val="left"/>
+      <w:pPr>
+        <w:tabs>
+          <w:tab w:val="num" w:pos="3600"/>
+        </w:tabs>
+        <w:ind w:left="3600" w:hanging="360"/>
+      </w:pPr>
+      <w:rPr>
+        <w:rFonts w:ascii="Wingdings" w:hAnsi="Wingdings" w:hint="default"/>
+        <w:sz w:val="20"/>
+      </w:rPr>
+    </w:lvl>
+    <w:lvl w:ilvl="5" w:tentative="1">
+      <w:start w:val="1"/>
+      <w:numFmt w:val="bullet"/>
+      <w:lvlText w:val=""/>
+      <w:lvlJc w:val="left"/>
+      <w:pPr>
+        <w:tabs>
+          <w:tab w:val="num" w:pos="4320"/>
+        </w:tabs>
+        <w:ind w:left="4320" w:hanging="360"/>
+      </w:pPr>
+      <w:rPr>
+        <w:rFonts w:ascii="Wingdings" w:hAnsi="Wingdings" w:hint="default"/>
+        <w:sz w:val="20"/>
+      </w:rPr>
+    </w:lvl>
+    <w:lvl w:ilvl="6" w:tentative="1">
+      <w:start w:val="1"/>
+      <w:numFmt w:val="bullet"/>
+      <w:lvlText w:val=""/>
+      <w:lvlJc w:val="left"/>
+      <w:pPr>
+        <w:tabs>
+          <w:tab w:val="num" w:pos="5040"/>
+        </w:tabs>
+        <w:ind w:left="5040" w:hanging="360"/>
+      </w:pPr>
+      <w:rPr>
+        <w:rFonts w:ascii="Wingdings" w:hAnsi="Wingdings" w:hint="default"/>
+        <w:sz w:val="20"/>
+      </w:rPr>
+    </w:lvl>
+    <w:lvl w:ilvl="7" w:tentative="1">
+      <w:start w:val="1"/>
+      <w:numFmt w:val="bullet"/>
+      <w:lvlText w:val=""/>
+      <w:lvlJc w:val="left"/>
+      <w:pPr>
+        <w:tabs>
+          <w:tab w:val="num" w:pos="5760"/>
+        </w:tabs>
+        <w:ind w:left="5760" w:hanging="360"/>
+      </w:pPr>
+      <w:rPr>
+        <w:rFonts w:ascii="Wingdings" w:hAnsi="Wingdings" w:hint="default"/>
+        <w:sz w:val="20"/>
+      </w:rPr>
+    </w:lvl>
+    <w:lvl w:ilvl="8" w:tentative="1">
+      <w:start w:val="1"/>
+      <w:numFmt w:val="bullet"/>
+      <w:lvlText w:val=""/>
+      <w:lvlJc w:val="left"/>
+      <w:pPr>
+        <w:tabs>
+          <w:tab w:val="num" w:pos="6480"/>
+        </w:tabs>
+        <w:ind w:left="6480" w:hanging="360"/>
+      </w:pPr>
+      <w:rPr>
+        <w:rFonts w:ascii="Wingdings" w:hAnsi="Wingdings" w:hint="default"/>
+        <w:sz w:val="20"/>
+      </w:rPr>
+    </w:lvl>
+  </w:abstractNum>
+  <w:abstractNum w:abstractNumId="12" w15:restartNumberingAfterBreak="0">
     <w:nsid w:val="6DEF436C"/>
     <w:multiLevelType w:val="hybridMultilevel"/>
     <w:tmpl w:val="34609030"/>
@@ -1038,16 +3258,43 @@
     </w:lvl>
   </w:abstractNum>
   <w:num w:numId="1" w16cid:durableId="1563449019">
-    <w:abstractNumId w:val="3"/>
+    <w:abstractNumId w:val="12"/>
   </w:num>
   <w:num w:numId="2" w16cid:durableId="1228688579">
-    <w:abstractNumId w:val="2"/>
+    <w:abstractNumId w:val="7"/>
   </w:num>
   <w:num w:numId="3" w16cid:durableId="889607958">
-    <w:abstractNumId w:val="1"/>
+    <w:abstractNumId w:val="4"/>
   </w:num>
   <w:num w:numId="4" w16cid:durableId="2002349960">
     <w:abstractNumId w:val="0"/>
+  </w:num>
+  <w:num w:numId="5" w16cid:durableId="1740209928">
+    <w:abstractNumId w:val="5"/>
+  </w:num>
+  <w:num w:numId="6" w16cid:durableId="1619069578">
+    <w:abstractNumId w:val="9"/>
+  </w:num>
+  <w:num w:numId="7" w16cid:durableId="785780364">
+    <w:abstractNumId w:val="2"/>
+  </w:num>
+  <w:num w:numId="8" w16cid:durableId="950893463">
+    <w:abstractNumId w:val="10"/>
+  </w:num>
+  <w:num w:numId="9" w16cid:durableId="85149526">
+    <w:abstractNumId w:val="8"/>
+  </w:num>
+  <w:num w:numId="10" w16cid:durableId="1977879684">
+    <w:abstractNumId w:val="1"/>
+  </w:num>
+  <w:num w:numId="11" w16cid:durableId="1617297631">
+    <w:abstractNumId w:val="11"/>
+  </w:num>
+  <w:num w:numId="12" w16cid:durableId="569315886">
+    <w:abstractNumId w:val="6"/>
+  </w:num>
+  <w:num w:numId="13" w16cid:durableId="1448113651">
+    <w:abstractNumId w:val="3"/>
   </w:num>
 </w:numbering>
 </file>

</xml_diff>